<commit_message>
tervdok has been modified, new structure implementation is in progress
</commit_message>
<xml_diff>
--- a/SzobalovoTervDokumentacio18csap.docx
+++ b/SzobalovoTervDokumentacio18csap.docx
@@ -6,14 +6,14 @@
       <w:pPr>
         <w:jc w:val="center"/>
         <w:rPr>
-          <w:rFonts w:ascii="Arial" w:hAnsi="Arial" w:cs="Arial"/>
+          <w:rFonts w:ascii="Times New Roman" w:hAnsi="Times New Roman" w:cs="Times New Roman"/>
           <w:sz w:val="48"/>
           <w:szCs w:val="48"/>
         </w:rPr>
       </w:pPr>
       <w:r>
         <w:rPr>
-          <w:rFonts w:ascii="Arial" w:hAnsi="Arial" w:cs="Arial"/>
+          <w:rFonts w:ascii="Times New Roman" w:hAnsi="Times New Roman" w:cs="Times New Roman"/>
           <w:sz w:val="48"/>
           <w:szCs w:val="48"/>
         </w:rPr>
@@ -24,14 +24,14 @@
       <w:pPr>
         <w:jc w:val="center"/>
         <w:rPr>
-          <w:rFonts w:ascii="Arial" w:hAnsi="Arial" w:cs="Arial"/>
+          <w:rFonts w:ascii="Times New Roman" w:hAnsi="Times New Roman" w:cs="Times New Roman"/>
           <w:sz w:val="48"/>
           <w:szCs w:val="48"/>
         </w:rPr>
       </w:pPr>
       <w:r>
         <w:rPr>
-          <w:rFonts w:ascii="Arial" w:hAnsi="Arial" w:cs="Arial"/>
+          <w:rFonts w:ascii="Times New Roman" w:hAnsi="Times New Roman" w:cs="Times New Roman"/>
           <w:sz w:val="48"/>
           <w:szCs w:val="48"/>
         </w:rPr>
@@ -42,7 +42,7 @@
       <w:pPr>
         <w:jc w:val="center"/>
         <w:rPr>
-          <w:rFonts w:ascii="Arial" w:hAnsi="Arial" w:cs="Arial"/>
+          <w:rFonts w:ascii="Times New Roman" w:hAnsi="Times New Roman" w:cs="Times New Roman"/>
           <w:sz w:val="48"/>
           <w:szCs w:val="48"/>
         </w:rPr>
@@ -52,7 +52,7 @@
       <w:pPr>
         <w:jc w:val="center"/>
         <w:rPr>
-          <w:rFonts w:ascii="Arial" w:hAnsi="Arial" w:cs="Arial"/>
+          <w:rFonts w:ascii="Times New Roman" w:hAnsi="Times New Roman" w:cs="Times New Roman"/>
           <w:sz w:val="48"/>
           <w:szCs w:val="48"/>
         </w:rPr>
@@ -62,7 +62,7 @@
       <w:pPr>
         <w:jc w:val="center"/>
         <w:rPr>
-          <w:rFonts w:ascii="Arial" w:hAnsi="Arial" w:cs="Arial"/>
+          <w:rFonts w:ascii="Times New Roman" w:hAnsi="Times New Roman" w:cs="Times New Roman"/>
           <w:b/>
           <w:sz w:val="52"/>
           <w:szCs w:val="52"/>
@@ -70,7 +70,7 @@
       </w:pPr>
       <w:r>
         <w:rPr>
-          <w:rFonts w:ascii="Arial" w:hAnsi="Arial" w:cs="Arial"/>
+          <w:rFonts w:ascii="Times New Roman" w:hAnsi="Times New Roman" w:cs="Times New Roman"/>
           <w:b/>
           <w:sz w:val="52"/>
           <w:szCs w:val="52"/>
@@ -81,21 +81,21 @@
     <w:p>
       <w:pPr>
         <w:rPr>
-          <w:rFonts w:ascii="Arial" w:hAnsi="Arial" w:cs="Arial"/>
-        </w:rPr>
-      </w:pPr>
-    </w:p>
-    <w:p>
-      <w:pPr>
-        <w:rPr>
-          <w:rFonts w:ascii="Arial" w:hAnsi="Arial" w:cs="Arial"/>
-        </w:rPr>
-      </w:pPr>
-    </w:p>
-    <w:p>
-      <w:pPr>
-        <w:rPr>
-          <w:rFonts w:ascii="Arial" w:hAnsi="Arial" w:cs="Arial"/>
+          <w:rFonts w:ascii="Times New Roman" w:hAnsi="Times New Roman" w:cs="Times New Roman"/>
+        </w:rPr>
+      </w:pPr>
+    </w:p>
+    <w:p>
+      <w:pPr>
+        <w:rPr>
+          <w:rFonts w:ascii="Times New Roman" w:hAnsi="Times New Roman" w:cs="Times New Roman"/>
+        </w:rPr>
+      </w:pPr>
+    </w:p>
+    <w:p>
+      <w:pPr>
+        <w:rPr>
+          <w:rFonts w:ascii="Times New Roman" w:hAnsi="Times New Roman" w:cs="Times New Roman"/>
         </w:rPr>
       </w:pPr>
     </w:p>
@@ -103,110 +103,120 @@
       <w:pPr>
         <w:jc w:val="center"/>
         <w:rPr>
-          <w:rFonts w:ascii="Arial" w:hAnsi="Arial" w:cs="Arial"/>
+          <w:rFonts w:ascii="Times New Roman" w:hAnsi="Times New Roman" w:cs="Times New Roman"/>
           <w:sz w:val="32"/>
           <w:szCs w:val="32"/>
         </w:rPr>
       </w:pPr>
       <w:r>
         <w:rPr>
-          <w:rFonts w:ascii="Arial" w:hAnsi="Arial" w:cs="Arial"/>
+          <w:rFonts w:ascii="Times New Roman" w:hAnsi="Times New Roman" w:cs="Times New Roman"/>
           <w:sz w:val="32"/>
           <w:szCs w:val="32"/>
         </w:rPr>
-        <w:t>Lövöldözős Játék: Szóbalövő</w:t>
-      </w:r>
-    </w:p>
-    <w:p>
-      <w:pPr>
-        <w:rPr>
-          <w:rFonts w:ascii="Arial" w:hAnsi="Arial" w:cs="Arial"/>
-        </w:rPr>
-      </w:pPr>
-    </w:p>
-    <w:p>
-      <w:pPr>
-        <w:rPr>
-          <w:rFonts w:ascii="Arial" w:hAnsi="Arial" w:cs="Arial"/>
-        </w:rPr>
-      </w:pPr>
-    </w:p>
-    <w:p>
-      <w:pPr>
-        <w:rPr>
-          <w:rFonts w:ascii="Arial" w:hAnsi="Arial" w:cs="Arial"/>
-        </w:rPr>
-      </w:pPr>
-    </w:p>
-    <w:p>
-      <w:pPr>
-        <w:rPr>
-          <w:rFonts w:ascii="Arial" w:hAnsi="Arial" w:cs="Arial"/>
-        </w:rPr>
-      </w:pPr>
-    </w:p>
-    <w:p>
-      <w:pPr>
-        <w:rPr>
-          <w:rFonts w:ascii="Arial" w:hAnsi="Arial" w:cs="Arial"/>
-        </w:rPr>
-      </w:pPr>
-    </w:p>
-    <w:p>
-      <w:pPr>
-        <w:rPr>
-          <w:rFonts w:ascii="Arial" w:hAnsi="Arial" w:cs="Arial"/>
-        </w:rPr>
-      </w:pPr>
-    </w:p>
-    <w:p>
-      <w:pPr>
-        <w:rPr>
-          <w:rFonts w:ascii="Arial" w:hAnsi="Arial" w:cs="Arial"/>
-        </w:rPr>
-      </w:pPr>
-    </w:p>
-    <w:p>
-      <w:pPr>
-        <w:rPr>
-          <w:rFonts w:ascii="Arial" w:hAnsi="Arial" w:cs="Arial"/>
-        </w:rPr>
-      </w:pPr>
-    </w:p>
-    <w:p>
-      <w:pPr>
-        <w:rPr>
-          <w:rFonts w:ascii="Arial" w:hAnsi="Arial" w:cs="Arial"/>
-        </w:rPr>
-      </w:pPr>
-    </w:p>
-    <w:p>
-      <w:pPr>
-        <w:rPr>
-          <w:rFonts w:ascii="Arial" w:hAnsi="Arial" w:cs="Arial"/>
-        </w:rPr>
-      </w:pPr>
-    </w:p>
-    <w:p>
-      <w:pPr>
-        <w:rPr>
-          <w:rFonts w:ascii="Arial" w:hAnsi="Arial" w:cs="Arial"/>
-          <w:sz w:val="24"/>
-          <w:szCs w:val="24"/>
-        </w:rPr>
-      </w:pPr>
-    </w:p>
-    <w:p>
-      <w:pPr>
-        <w:rPr>
-          <w:rFonts w:ascii="Arial" w:hAnsi="Arial" w:cs="Arial"/>
-          <w:sz w:val="24"/>
-          <w:szCs w:val="24"/>
-        </w:rPr>
-      </w:pPr>
-      <w:r>
-        <w:rPr>
-          <w:rFonts w:ascii="Arial" w:hAnsi="Arial" w:cs="Arial"/>
+        <w:t xml:space="preserve">Lövöldözős Játék: </w:t>
+      </w:r>
+      <w:proofErr w:type="spellStart"/>
+      <w:r>
+        <w:rPr>
+          <w:rFonts w:ascii="Times New Roman" w:hAnsi="Times New Roman" w:cs="Times New Roman"/>
+          <w:sz w:val="32"/>
+          <w:szCs w:val="32"/>
+        </w:rPr>
+        <w:t>Szóbalövő</w:t>
+      </w:r>
+      <w:proofErr w:type="spellEnd"/>
+    </w:p>
+    <w:p>
+      <w:pPr>
+        <w:rPr>
+          <w:rFonts w:ascii="Times New Roman" w:hAnsi="Times New Roman" w:cs="Times New Roman"/>
+        </w:rPr>
+      </w:pPr>
+    </w:p>
+    <w:p>
+      <w:pPr>
+        <w:rPr>
+          <w:rFonts w:ascii="Times New Roman" w:hAnsi="Times New Roman" w:cs="Times New Roman"/>
+        </w:rPr>
+      </w:pPr>
+    </w:p>
+    <w:p>
+      <w:pPr>
+        <w:rPr>
+          <w:rFonts w:ascii="Times New Roman" w:hAnsi="Times New Roman" w:cs="Times New Roman"/>
+        </w:rPr>
+      </w:pPr>
+    </w:p>
+    <w:p>
+      <w:pPr>
+        <w:rPr>
+          <w:rFonts w:ascii="Times New Roman" w:hAnsi="Times New Roman" w:cs="Times New Roman"/>
+        </w:rPr>
+      </w:pPr>
+    </w:p>
+    <w:p>
+      <w:pPr>
+        <w:rPr>
+          <w:rFonts w:ascii="Times New Roman" w:hAnsi="Times New Roman" w:cs="Times New Roman"/>
+        </w:rPr>
+      </w:pPr>
+    </w:p>
+    <w:p>
+      <w:pPr>
+        <w:rPr>
+          <w:rFonts w:ascii="Times New Roman" w:hAnsi="Times New Roman" w:cs="Times New Roman"/>
+        </w:rPr>
+      </w:pPr>
+    </w:p>
+    <w:p>
+      <w:pPr>
+        <w:rPr>
+          <w:rFonts w:ascii="Times New Roman" w:hAnsi="Times New Roman" w:cs="Times New Roman"/>
+        </w:rPr>
+      </w:pPr>
+    </w:p>
+    <w:p>
+      <w:pPr>
+        <w:rPr>
+          <w:rFonts w:ascii="Times New Roman" w:hAnsi="Times New Roman" w:cs="Times New Roman"/>
+        </w:rPr>
+      </w:pPr>
+    </w:p>
+    <w:p>
+      <w:pPr>
+        <w:rPr>
+          <w:rFonts w:ascii="Times New Roman" w:hAnsi="Times New Roman" w:cs="Times New Roman"/>
+        </w:rPr>
+      </w:pPr>
+    </w:p>
+    <w:p>
+      <w:pPr>
+        <w:rPr>
+          <w:rFonts w:ascii="Times New Roman" w:hAnsi="Times New Roman" w:cs="Times New Roman"/>
+        </w:rPr>
+      </w:pPr>
+    </w:p>
+    <w:p>
+      <w:pPr>
+        <w:rPr>
+          <w:rFonts w:ascii="Times New Roman" w:hAnsi="Times New Roman" w:cs="Times New Roman"/>
+          <w:sz w:val="24"/>
+          <w:szCs w:val="24"/>
+        </w:rPr>
+      </w:pPr>
+    </w:p>
+    <w:p>
+      <w:pPr>
+        <w:rPr>
+          <w:rFonts w:ascii="Times New Roman" w:hAnsi="Times New Roman" w:cs="Times New Roman"/>
+          <w:sz w:val="24"/>
+          <w:szCs w:val="24"/>
+        </w:rPr>
+      </w:pPr>
+      <w:r>
+        <w:rPr>
+          <w:rFonts w:ascii="Times New Roman" w:hAnsi="Times New Roman" w:cs="Times New Roman"/>
           <w:sz w:val="24"/>
           <w:szCs w:val="24"/>
         </w:rPr>
@@ -216,14 +226,14 @@
     <w:p>
       <w:pPr>
         <w:rPr>
-          <w:rFonts w:ascii="Arial" w:hAnsi="Arial" w:cs="Arial"/>
-          <w:sz w:val="24"/>
-          <w:szCs w:val="24"/>
-        </w:rPr>
-      </w:pPr>
-      <w:r>
-        <w:rPr>
-          <w:rFonts w:ascii="Arial" w:hAnsi="Arial" w:cs="Arial"/>
+          <w:rFonts w:ascii="Times New Roman" w:hAnsi="Times New Roman" w:cs="Times New Roman"/>
+          <w:sz w:val="24"/>
+          <w:szCs w:val="24"/>
+        </w:rPr>
+      </w:pPr>
+      <w:r>
+        <w:rPr>
+          <w:rFonts w:ascii="Times New Roman" w:hAnsi="Times New Roman" w:cs="Times New Roman"/>
           <w:sz w:val="24"/>
           <w:szCs w:val="24"/>
         </w:rPr>
@@ -233,14 +243,14 @@
     <w:p>
       <w:pPr>
         <w:rPr>
-          <w:rFonts w:ascii="Arial" w:hAnsi="Arial" w:cs="Arial"/>
-          <w:sz w:val="24"/>
-          <w:szCs w:val="24"/>
-        </w:rPr>
-      </w:pPr>
-      <w:r>
-        <w:rPr>
-          <w:rFonts w:ascii="Arial" w:hAnsi="Arial" w:cs="Arial"/>
+          <w:rFonts w:ascii="Times New Roman" w:hAnsi="Times New Roman" w:cs="Times New Roman"/>
+          <w:sz w:val="24"/>
+          <w:szCs w:val="24"/>
+        </w:rPr>
+      </w:pPr>
+      <w:r>
+        <w:rPr>
+          <w:rFonts w:ascii="Times New Roman" w:hAnsi="Times New Roman" w:cs="Times New Roman"/>
           <w:sz w:val="24"/>
           <w:szCs w:val="24"/>
         </w:rPr>
@@ -250,31 +260,41 @@
     <w:p>
       <w:pPr>
         <w:rPr>
-          <w:rFonts w:ascii="Arial" w:hAnsi="Arial" w:cs="Arial"/>
-          <w:sz w:val="24"/>
-          <w:szCs w:val="24"/>
-        </w:rPr>
-      </w:pPr>
-      <w:r>
-        <w:rPr>
-          <w:rFonts w:ascii="Arial" w:hAnsi="Arial" w:cs="Arial"/>
-          <w:sz w:val="24"/>
-          <w:szCs w:val="24"/>
-        </w:rPr>
-        <w:t>Bitay Olivér (R6R1I5)</w:t>
-      </w:r>
-    </w:p>
-    <w:p>
-      <w:pPr>
-        <w:rPr>
-          <w:rFonts w:ascii="Arial" w:hAnsi="Arial" w:cs="Arial"/>
-          <w:sz w:val="24"/>
-          <w:szCs w:val="24"/>
-        </w:rPr>
-      </w:pPr>
-      <w:r>
-        <w:rPr>
-          <w:rFonts w:ascii="Arial" w:hAnsi="Arial" w:cs="Arial"/>
+          <w:rFonts w:ascii="Times New Roman" w:hAnsi="Times New Roman" w:cs="Times New Roman"/>
+          <w:sz w:val="24"/>
+          <w:szCs w:val="24"/>
+        </w:rPr>
+      </w:pPr>
+      <w:proofErr w:type="spellStart"/>
+      <w:r>
+        <w:rPr>
+          <w:rFonts w:ascii="Times New Roman" w:hAnsi="Times New Roman" w:cs="Times New Roman"/>
+          <w:sz w:val="24"/>
+          <w:szCs w:val="24"/>
+        </w:rPr>
+        <w:t>Bitay</w:t>
+      </w:r>
+      <w:proofErr w:type="spellEnd"/>
+      <w:r>
+        <w:rPr>
+          <w:rFonts w:ascii="Times New Roman" w:hAnsi="Times New Roman" w:cs="Times New Roman"/>
+          <w:sz w:val="24"/>
+          <w:szCs w:val="24"/>
+        </w:rPr>
+        <w:t xml:space="preserve"> Olivér (R6R1I5)</w:t>
+      </w:r>
+    </w:p>
+    <w:p>
+      <w:pPr>
+        <w:rPr>
+          <w:rFonts w:ascii="Times New Roman" w:hAnsi="Times New Roman" w:cs="Times New Roman"/>
+          <w:sz w:val="24"/>
+          <w:szCs w:val="24"/>
+        </w:rPr>
+      </w:pPr>
+      <w:r>
+        <w:rPr>
+          <w:rFonts w:ascii="Times New Roman" w:hAnsi="Times New Roman" w:cs="Times New Roman"/>
           <w:sz w:val="24"/>
           <w:szCs w:val="24"/>
         </w:rPr>
@@ -284,143 +304,687 @@
     <w:p>
       <w:pPr>
         <w:rPr>
-          <w:rFonts w:ascii="Arial" w:hAnsi="Arial" w:cs="Arial"/>
-          <w:sz w:val="24"/>
-          <w:szCs w:val="24"/>
-        </w:rPr>
-      </w:pPr>
-    </w:p>
-    <w:p>
-      <w:pPr>
-        <w:rPr>
-          <w:rFonts w:ascii="Arial" w:hAnsi="Arial" w:cs="Arial"/>
-        </w:rPr>
-      </w:pPr>
-    </w:p>
-    <w:p>
-      <w:pPr>
-        <w:rPr>
-          <w:rFonts w:ascii="Arial" w:hAnsi="Arial" w:cs="Arial"/>
-          <w:sz w:val="24"/>
-          <w:szCs w:val="24"/>
-        </w:rPr>
-      </w:pPr>
-      <w:r>
-        <w:rPr>
-          <w:rFonts w:ascii="Arial" w:hAnsi="Arial" w:cs="Arial"/>
-          <w:sz w:val="24"/>
-          <w:szCs w:val="24"/>
-        </w:rPr>
-        <w:t xml:space="preserve">A házi feladatként beadott játékunk célja hiányos szavakba belelőni a megfelelő betűket. A feladatban meg kell valósítani a játék motorját, egy hálózati részt és a GUI-kat. </w:t>
-      </w:r>
-    </w:p>
-    <w:p>
-      <w:pPr>
-        <w:rPr>
-          <w:rFonts w:ascii="Arial" w:hAnsi="Arial" w:cs="Arial"/>
-          <w:sz w:val="24"/>
-          <w:szCs w:val="24"/>
-        </w:rPr>
-      </w:pPr>
-      <w:r>
-        <w:rPr>
-          <w:rFonts w:ascii="Arial" w:hAnsi="Arial" w:cs="Arial"/>
-          <w:sz w:val="24"/>
-          <w:szCs w:val="24"/>
-        </w:rPr>
-        <w:t xml:space="preserve">A játék játszható egy- illetve </w:t>
-      </w:r>
-      <w:r>
-        <w:rPr>
-          <w:rFonts w:ascii="Arial" w:hAnsi="Arial" w:cs="Arial"/>
-          <w:sz w:val="24"/>
-          <w:szCs w:val="24"/>
-        </w:rPr>
-        <w:t>kétszemélyes módban is, e</w:t>
-      </w:r>
-      <w:r>
-        <w:rPr>
-          <w:rFonts w:ascii="Arial" w:hAnsi="Arial" w:cs="Arial"/>
-          <w:sz w:val="24"/>
-          <w:szCs w:val="24"/>
-        </w:rPr>
-        <w:t>zért szükség van háló</w:t>
-      </w:r>
-      <w:r>
-        <w:rPr>
-          <w:rFonts w:ascii="Arial" w:hAnsi="Arial" w:cs="Arial"/>
-          <w:sz w:val="24"/>
-          <w:szCs w:val="24"/>
-        </w:rPr>
-        <w:t xml:space="preserve">zati kapcsolat kialakítására. A játék motorját alapvetően egy szerver szolgáltatja, ami mindig elindul a program indításakor. </w:t>
-      </w:r>
-    </w:p>
-    <w:p>
-      <w:pPr>
-        <w:rPr>
-          <w:rFonts w:ascii="Arial" w:hAnsi="Arial" w:cs="Arial"/>
-          <w:sz w:val="24"/>
-          <w:szCs w:val="24"/>
-        </w:rPr>
-      </w:pPr>
-      <w:r>
-        <w:rPr>
-          <w:rFonts w:ascii="Arial" w:hAnsi="Arial" w:cs="Arial"/>
-          <w:sz w:val="24"/>
-          <w:szCs w:val="24"/>
-        </w:rPr>
-        <w:t xml:space="preserve">Minden játéknál elindul egy kliens is. Egyszemélyes mód esetén ez a kliens a program által indított, saját szerverhez kapcsolódik, kétjátékos mód esetén agy egyik játékos által indított szerverre kapcsolódnak rá mind a ketten. </w:t>
-      </w:r>
-    </w:p>
-    <w:p>
-      <w:pPr>
-        <w:rPr>
-          <w:rFonts w:ascii="Arial" w:hAnsi="Arial" w:cs="Arial"/>
-          <w:sz w:val="24"/>
-          <w:szCs w:val="24"/>
-        </w:rPr>
-      </w:pPr>
-      <w:r>
-        <w:rPr>
-          <w:rFonts w:ascii="Arial" w:hAnsi="Arial" w:cs="Arial"/>
-          <w:sz w:val="24"/>
-          <w:szCs w:val="24"/>
-        </w:rPr>
-        <w:t xml:space="preserve">A szerver adja meg a kliensnek, hogy milyen szavakat jelenítsen meg, eldönti, hogy egy adott lövés találat volt-e és számolja a pontokat és az időt. A játék felépítéséből adódóan kétfajta beállítási lehetőséget kell megkülönböztetnünk. Egy egyik típus az, amelyik a játék menetét befolyásolják, ezeket a szerverrel kell megosztani, a másik típus pedig a személyes beállítások, amik meg a kliens számára relevánsak. </w:t>
-      </w:r>
-    </w:p>
-    <w:p>
-      <w:pPr>
-        <w:rPr>
-          <w:rFonts w:ascii="Arial" w:hAnsi="Arial" w:cs="Arial"/>
-          <w:sz w:val="24"/>
-          <w:szCs w:val="24"/>
-        </w:rPr>
-      </w:pPr>
-      <w:r>
-        <w:rPr>
-          <w:rFonts w:ascii="Arial" w:hAnsi="Arial" w:cs="Arial"/>
-          <w:sz w:val="24"/>
-          <w:szCs w:val="24"/>
-        </w:rPr>
-        <w:t>Nézzük a beállításokat:</w:t>
-      </w:r>
+          <w:rFonts w:ascii="Times New Roman" w:hAnsi="Times New Roman" w:cs="Times New Roman"/>
+          <w:sz w:val="24"/>
+          <w:szCs w:val="24"/>
+        </w:rPr>
+      </w:pPr>
+    </w:p>
+    <w:p>
+      <w:pPr>
+        <w:rPr>
+          <w:rFonts w:ascii="Times New Roman" w:hAnsi="Times New Roman" w:cs="Times New Roman"/>
+        </w:rPr>
+      </w:pPr>
+    </w:p>
+    <w:p>
+      <w:pPr>
+        <w:pStyle w:val="Cmsor1"/>
+        <w:rPr>
+          <w:rFonts w:ascii="Times New Roman" w:hAnsi="Times New Roman" w:cs="Times New Roman"/>
+        </w:rPr>
+      </w:pPr>
+      <w:r>
+        <w:rPr>
+          <w:rFonts w:ascii="Times New Roman" w:hAnsi="Times New Roman" w:cs="Times New Roman"/>
+        </w:rPr>
+        <w:lastRenderedPageBreak/>
+        <w:t>Bevezetés</w:t>
+      </w:r>
+    </w:p>
+    <w:p>
+      <w:pPr>
+        <w:jc w:val="both"/>
+        <w:rPr>
+          <w:rFonts w:ascii="Times New Roman" w:hAnsi="Times New Roman" w:cs="Times New Roman"/>
+        </w:rPr>
+      </w:pPr>
+    </w:p>
+    <w:p>
+      <w:pPr>
+        <w:jc w:val="both"/>
+        <w:rPr>
+          <w:rFonts w:ascii="Times New Roman" w:hAnsi="Times New Roman" w:cs="Times New Roman"/>
+          <w:sz w:val="24"/>
+          <w:szCs w:val="24"/>
+        </w:rPr>
+      </w:pPr>
+      <w:r>
+        <w:rPr>
+          <w:rFonts w:ascii="Times New Roman" w:hAnsi="Times New Roman" w:cs="Times New Roman"/>
+          <w:sz w:val="24"/>
+          <w:szCs w:val="24"/>
+        </w:rPr>
+        <w:t xml:space="preserve">A házi feladatként beadott játékunk célja hiányos szavakba belelőni a megfelelő betűket. A feladatban meg kell valósítani a játék motorját, egy hálózati részt és a </w:t>
+      </w:r>
+      <w:proofErr w:type="spellStart"/>
+      <w:r>
+        <w:rPr>
+          <w:rFonts w:ascii="Times New Roman" w:hAnsi="Times New Roman" w:cs="Times New Roman"/>
+          <w:sz w:val="24"/>
+          <w:szCs w:val="24"/>
+        </w:rPr>
+        <w:t>GUI-kat</w:t>
+      </w:r>
+      <w:proofErr w:type="spellEnd"/>
+      <w:r>
+        <w:rPr>
+          <w:rFonts w:ascii="Times New Roman" w:hAnsi="Times New Roman" w:cs="Times New Roman"/>
+          <w:sz w:val="24"/>
+          <w:szCs w:val="24"/>
+        </w:rPr>
+        <w:t>.</w:t>
+      </w:r>
+    </w:p>
+    <w:p>
+      <w:pPr>
+        <w:jc w:val="both"/>
+        <w:rPr>
+          <w:rFonts w:ascii="Times New Roman" w:hAnsi="Times New Roman" w:cs="Times New Roman"/>
+          <w:sz w:val="24"/>
+          <w:szCs w:val="24"/>
+        </w:rPr>
+      </w:pPr>
+      <w:r>
+        <w:rPr>
+          <w:rFonts w:ascii="Times New Roman" w:hAnsi="Times New Roman" w:cs="Times New Roman"/>
+          <w:sz w:val="24"/>
+          <w:szCs w:val="24"/>
+        </w:rPr>
+        <w:t>A játék játszható egy- illetve kétszemélyes módban is, ezért szükség van hálózati kapcsolat kialakítására.</w:t>
+      </w:r>
+    </w:p>
+    <w:p>
+      <w:pPr>
+        <w:jc w:val="both"/>
+        <w:rPr>
+          <w:rFonts w:ascii="Times New Roman" w:hAnsi="Times New Roman" w:cs="Times New Roman"/>
+          <w:sz w:val="24"/>
+          <w:szCs w:val="24"/>
+        </w:rPr>
+      </w:pPr>
       <w:r>
         <w:rPr>
           <w:noProof/>
           <w:lang w:eastAsia="hu-HU"/>
         </w:rPr>
         <w:drawing>
-          <wp:anchor distT="0" distB="0" distL="0" distR="0" simplePos="0" relativeHeight="251659264" behindDoc="0" locked="0" layoutInCell="1" allowOverlap="1" wp14:anchorId="73D4C61E" wp14:editId="44C16A8E">
+          <wp:anchor distT="0" distB="0" distL="114300" distR="114300" simplePos="0" relativeHeight="251660288" behindDoc="0" locked="0" layoutInCell="1" allowOverlap="1" wp14:anchorId="309F0214" wp14:editId="5F1F7C40">
             <wp:simplePos x="0" y="0"/>
             <wp:positionH relativeFrom="margin">
-              <wp:align>left</wp:align>
+              <wp:align>right</wp:align>
             </wp:positionH>
             <wp:positionV relativeFrom="paragraph">
-              <wp:posOffset>290830</wp:posOffset>
+              <wp:posOffset>280670</wp:posOffset>
             </wp:positionV>
-            <wp:extent cx="3165475" cy="3794760"/>
-            <wp:effectExtent l="0" t="0" r="0" b="0"/>
+            <wp:extent cx="390525" cy="390525"/>
+            <wp:effectExtent l="0" t="0" r="9525" b="9525"/>
+            <wp:wrapSquare wrapText="bothSides"/>
+            <wp:docPr id="1" name="Kép 1" descr="https://media.codeweavers.com/pub/crossover/website/htmlimages/enterprise-architect-icon_1.png"/>
+            <wp:cNvGraphicFramePr>
+              <a:graphicFrameLocks xmlns:a="http://schemas.openxmlformats.org/drawingml/2006/main" noChangeAspect="1"/>
+            </wp:cNvGraphicFramePr>
+            <a:graphic xmlns:a="http://schemas.openxmlformats.org/drawingml/2006/main">
+              <a:graphicData uri="http://schemas.openxmlformats.org/drawingml/2006/picture">
+                <pic:pic xmlns:pic="http://schemas.openxmlformats.org/drawingml/2006/picture">
+                  <pic:nvPicPr>
+                    <pic:cNvPr id="0" name="Picture 1" descr="https://media.codeweavers.com/pub/crossover/website/htmlimages/enterprise-architect-icon_1.png"/>
+                    <pic:cNvPicPr>
+                      <a:picLocks noChangeAspect="1" noChangeArrowheads="1"/>
+                    </pic:cNvPicPr>
+                  </pic:nvPicPr>
+                  <pic:blipFill>
+                    <a:blip r:embed="rId4" cstate="print">
+                      <a:extLst>
+                        <a:ext uri="{28A0092B-C50C-407E-A947-70E740481C1C}">
+                          <a14:useLocalDpi xmlns:a14="http://schemas.microsoft.com/office/drawing/2010/main" val="0"/>
+                        </a:ext>
+                      </a:extLst>
+                    </a:blip>
+                    <a:srcRect/>
+                    <a:stretch>
+                      <a:fillRect/>
+                    </a:stretch>
+                  </pic:blipFill>
+                  <pic:spPr bwMode="auto">
+                    <a:xfrm>
+                      <a:off x="0" y="0"/>
+                      <a:ext cx="390525" cy="390525"/>
+                    </a:xfrm>
+                    <a:prstGeom prst="rect">
+                      <a:avLst/>
+                    </a:prstGeom>
+                    <a:noFill/>
+                    <a:ln>
+                      <a:noFill/>
+                    </a:ln>
+                  </pic:spPr>
+                </pic:pic>
+              </a:graphicData>
+            </a:graphic>
+            <wp14:sizeRelH relativeFrom="page">
+              <wp14:pctWidth>0</wp14:pctWidth>
+            </wp14:sizeRelH>
+            <wp14:sizeRelV relativeFrom="page">
+              <wp14:pctHeight>0</wp14:pctHeight>
+            </wp14:sizeRelV>
+          </wp:anchor>
+        </w:drawing>
+      </w:r>
+      <w:r>
+        <w:rPr>
+          <w:rFonts w:ascii="Times New Roman" w:hAnsi="Times New Roman" w:cs="Times New Roman"/>
+          <w:sz w:val="24"/>
+          <w:szCs w:val="24"/>
+        </w:rPr>
+        <w:t>Az</w:t>
+      </w:r>
+      <w:r>
+        <w:rPr>
+          <w:rFonts w:ascii="Times New Roman" w:hAnsi="Times New Roman" w:cs="Times New Roman"/>
+          <w:sz w:val="24"/>
+          <w:szCs w:val="24"/>
+        </w:rPr>
+        <w:t xml:space="preserve"> UML szerű dokumentációhoz az </w:t>
+      </w:r>
+      <w:proofErr w:type="spellStart"/>
+      <w:r>
+        <w:rPr>
+          <w:rFonts w:ascii="Times New Roman" w:hAnsi="Times New Roman" w:cs="Times New Roman"/>
+          <w:sz w:val="24"/>
+          <w:szCs w:val="24"/>
+        </w:rPr>
+        <w:t>Enterprise</w:t>
+      </w:r>
+      <w:proofErr w:type="spellEnd"/>
+      <w:r>
+        <w:rPr>
+          <w:rFonts w:ascii="Times New Roman" w:hAnsi="Times New Roman" w:cs="Times New Roman"/>
+          <w:sz w:val="24"/>
+          <w:szCs w:val="24"/>
+        </w:rPr>
+        <w:t xml:space="preserve"> </w:t>
+      </w:r>
+      <w:proofErr w:type="spellStart"/>
+      <w:r>
+        <w:rPr>
+          <w:rFonts w:ascii="Times New Roman" w:hAnsi="Times New Roman" w:cs="Times New Roman"/>
+          <w:sz w:val="24"/>
+          <w:szCs w:val="24"/>
+        </w:rPr>
+        <w:t>Architect</w:t>
+      </w:r>
+      <w:proofErr w:type="spellEnd"/>
+      <w:r>
+        <w:rPr>
+          <w:rFonts w:ascii="Times New Roman" w:hAnsi="Times New Roman" w:cs="Times New Roman"/>
+          <w:sz w:val="24"/>
+          <w:szCs w:val="24"/>
+        </w:rPr>
+        <w:t xml:space="preserve"> nevű szoftvert használjuk a </w:t>
+      </w:r>
+      <w:proofErr w:type="spellStart"/>
+      <w:r>
+        <w:rPr>
+          <w:rFonts w:ascii="Times New Roman" w:hAnsi="Times New Roman" w:cs="Times New Roman"/>
+          <w:sz w:val="24"/>
+          <w:szCs w:val="24"/>
+        </w:rPr>
+        <w:t>Sparx</w:t>
+      </w:r>
+      <w:proofErr w:type="spellEnd"/>
+      <w:r>
+        <w:rPr>
+          <w:rFonts w:ascii="Times New Roman" w:hAnsi="Times New Roman" w:cs="Times New Roman"/>
+          <w:sz w:val="24"/>
+          <w:szCs w:val="24"/>
+        </w:rPr>
+        <w:t xml:space="preserve"> </w:t>
+      </w:r>
+      <w:proofErr w:type="spellStart"/>
+      <w:r>
+        <w:rPr>
+          <w:rFonts w:ascii="Times New Roman" w:hAnsi="Times New Roman" w:cs="Times New Roman"/>
+          <w:sz w:val="24"/>
+          <w:szCs w:val="24"/>
+        </w:rPr>
+        <w:t>Systems-től</w:t>
+      </w:r>
+      <w:proofErr w:type="spellEnd"/>
+      <w:r>
+        <w:rPr>
+          <w:rFonts w:ascii="Times New Roman" w:hAnsi="Times New Roman" w:cs="Times New Roman"/>
+          <w:sz w:val="24"/>
+          <w:szCs w:val="24"/>
+        </w:rPr>
+        <w:t>. Ebben egyszerűen ábrázolhatók az egyes UML komponensek. A program használata nem ingyenes, de l</w:t>
+      </w:r>
+      <w:r>
+        <w:rPr>
+          <w:rFonts w:ascii="Times New Roman" w:hAnsi="Times New Roman" w:cs="Times New Roman"/>
+          <w:sz w:val="24"/>
+          <w:szCs w:val="24"/>
+        </w:rPr>
+        <w:t>etölthető 30 napos próbaverzió.</w:t>
+      </w:r>
+      <w:r>
+        <w:rPr>
+          <w:rFonts w:ascii="Times New Roman" w:hAnsi="Times New Roman" w:cs="Times New Roman"/>
+          <w:sz w:val="24"/>
+          <w:szCs w:val="24"/>
+        </w:rPr>
+        <w:t xml:space="preserve"> A program hátterében egy ORACLE adatbázis található mely tartalmazza a létrehozott komponenseket és a közöttük lévő kapcsolatokat is! </w:t>
+      </w:r>
+      <w:r>
+        <w:rPr>
+          <w:rFonts w:ascii="Times New Roman" w:hAnsi="Times New Roman" w:cs="Times New Roman"/>
+          <w:sz w:val="24"/>
+          <w:szCs w:val="24"/>
+        </w:rPr>
+        <w:t xml:space="preserve">Az </w:t>
+      </w:r>
+      <w:proofErr w:type="spellStart"/>
+      <w:r>
+        <w:rPr>
+          <w:rFonts w:ascii="Times New Roman" w:hAnsi="Times New Roman" w:cs="Times New Roman"/>
+          <w:sz w:val="24"/>
+          <w:szCs w:val="24"/>
+        </w:rPr>
+        <w:t>Enterprise</w:t>
+      </w:r>
+      <w:proofErr w:type="spellEnd"/>
+      <w:r>
+        <w:rPr>
+          <w:rFonts w:ascii="Times New Roman" w:hAnsi="Times New Roman" w:cs="Times New Roman"/>
+          <w:sz w:val="24"/>
+          <w:szCs w:val="24"/>
+        </w:rPr>
+        <w:t xml:space="preserve"> </w:t>
+      </w:r>
+      <w:proofErr w:type="spellStart"/>
+      <w:r>
+        <w:rPr>
+          <w:rFonts w:ascii="Times New Roman" w:hAnsi="Times New Roman" w:cs="Times New Roman"/>
+          <w:sz w:val="24"/>
+          <w:szCs w:val="24"/>
+        </w:rPr>
+        <w:t>Architect</w:t>
+      </w:r>
+      <w:proofErr w:type="spellEnd"/>
+      <w:r>
+        <w:rPr>
+          <w:rFonts w:ascii="Times New Roman" w:hAnsi="Times New Roman" w:cs="Times New Roman"/>
+          <w:sz w:val="24"/>
+          <w:szCs w:val="24"/>
+        </w:rPr>
+        <w:t xml:space="preserve"> segítségével modellezhető mind a szoftver statikus mind a dinamikus viselkedése.</w:t>
+      </w:r>
+    </w:p>
+    <w:p>
+      <w:pPr>
+        <w:pStyle w:val="Cmsor1"/>
+        <w:rPr>
+          <w:rFonts w:ascii="Times New Roman" w:hAnsi="Times New Roman" w:cs="Times New Roman"/>
+        </w:rPr>
+      </w:pPr>
+      <w:r>
+        <w:rPr>
+          <w:rFonts w:ascii="Times New Roman" w:hAnsi="Times New Roman" w:cs="Times New Roman"/>
+        </w:rPr>
+        <w:t>Alapvető struktúrák, osztályszervezés</w:t>
+      </w:r>
+    </w:p>
+    <w:p/>
+    <w:p>
+      <w:pPr>
+        <w:jc w:val="both"/>
+        <w:rPr>
+          <w:rFonts w:ascii="Times New Roman" w:hAnsi="Times New Roman" w:cs="Times New Roman"/>
+          <w:sz w:val="24"/>
+          <w:szCs w:val="24"/>
+        </w:rPr>
+      </w:pPr>
+      <w:r>
+        <w:rPr>
+          <w:rFonts w:ascii="Times New Roman" w:hAnsi="Times New Roman" w:cs="Times New Roman"/>
+          <w:sz w:val="24"/>
+          <w:szCs w:val="24"/>
+        </w:rPr>
+        <w:t xml:space="preserve">Mint említettük a </w:t>
+      </w:r>
+      <w:proofErr w:type="spellStart"/>
+      <w:r>
+        <w:rPr>
+          <w:rFonts w:ascii="Times New Roman" w:hAnsi="Times New Roman" w:cs="Times New Roman"/>
+          <w:sz w:val="24"/>
+          <w:szCs w:val="24"/>
+        </w:rPr>
+        <w:t>Szóbalövő</w:t>
+      </w:r>
+      <w:proofErr w:type="spellEnd"/>
+      <w:r>
+        <w:rPr>
+          <w:rFonts w:ascii="Times New Roman" w:hAnsi="Times New Roman" w:cs="Times New Roman"/>
+          <w:sz w:val="24"/>
+          <w:szCs w:val="24"/>
+        </w:rPr>
+        <w:t xml:space="preserve"> játszható kétszemélyes módban is, ezért szükség van valamiféle hálózati kapcsolatra. A </w:t>
+      </w:r>
+      <w:r>
+        <w:rPr>
+          <w:rFonts w:ascii="Times New Roman" w:hAnsi="Times New Roman" w:cs="Times New Roman"/>
+          <w:sz w:val="24"/>
+          <w:szCs w:val="24"/>
+        </w:rPr>
+        <w:t>program motorja egy szerveren fut, a</w:t>
+      </w:r>
+      <w:r>
+        <w:rPr>
+          <w:rFonts w:ascii="Times New Roman" w:hAnsi="Times New Roman" w:cs="Times New Roman"/>
+          <w:sz w:val="24"/>
+          <w:szCs w:val="24"/>
+        </w:rPr>
+        <w:t xml:space="preserve">melyhez </w:t>
+      </w:r>
+      <w:r>
+        <w:rPr>
+          <w:rFonts w:ascii="Times New Roman" w:hAnsi="Times New Roman" w:cs="Times New Roman"/>
+          <w:sz w:val="24"/>
+          <w:szCs w:val="24"/>
+        </w:rPr>
+        <w:t>egy kliens segítségével lehet csatlakozni</w:t>
+      </w:r>
+      <w:r>
+        <w:rPr>
+          <w:rFonts w:ascii="Times New Roman" w:hAnsi="Times New Roman" w:cs="Times New Roman"/>
+          <w:sz w:val="24"/>
+          <w:szCs w:val="24"/>
+        </w:rPr>
+        <w:t xml:space="preserve">. A </w:t>
+      </w:r>
+      <w:r>
+        <w:rPr>
+          <w:rFonts w:ascii="Times New Roman" w:hAnsi="Times New Roman" w:cs="Times New Roman"/>
+          <w:sz w:val="24"/>
+          <w:szCs w:val="24"/>
+        </w:rPr>
+        <w:t xml:space="preserve">kliens feladata létrehozni a menüket és a </w:t>
+      </w:r>
+      <w:proofErr w:type="spellStart"/>
+      <w:r>
+        <w:rPr>
+          <w:rFonts w:ascii="Times New Roman" w:hAnsi="Times New Roman" w:cs="Times New Roman"/>
+          <w:sz w:val="24"/>
+          <w:szCs w:val="24"/>
+        </w:rPr>
+        <w:t>GUI-t</w:t>
+      </w:r>
+      <w:proofErr w:type="spellEnd"/>
+      <w:r>
+        <w:rPr>
+          <w:rFonts w:ascii="Times New Roman" w:hAnsi="Times New Roman" w:cs="Times New Roman"/>
+          <w:sz w:val="24"/>
+          <w:szCs w:val="24"/>
+        </w:rPr>
+        <w:t xml:space="preserve">, </w:t>
+      </w:r>
+      <w:r>
+        <w:rPr>
+          <w:rFonts w:ascii="Times New Roman" w:hAnsi="Times New Roman" w:cs="Times New Roman"/>
+          <w:sz w:val="24"/>
+          <w:szCs w:val="24"/>
+        </w:rPr>
+        <w:t>kapcsolódni a</w:t>
+      </w:r>
+      <w:r>
+        <w:rPr>
+          <w:rFonts w:ascii="Times New Roman" w:hAnsi="Times New Roman" w:cs="Times New Roman"/>
+          <w:sz w:val="24"/>
+          <w:szCs w:val="24"/>
+        </w:rPr>
+        <w:t xml:space="preserve"> szerverhez majd a játék során </w:t>
+      </w:r>
+      <w:r>
+        <w:rPr>
+          <w:rFonts w:ascii="Times New Roman" w:hAnsi="Times New Roman" w:cs="Times New Roman"/>
+          <w:sz w:val="24"/>
+          <w:szCs w:val="24"/>
+        </w:rPr>
+        <w:t>a fenntartania a folyamatos kommunikációt</w:t>
+      </w:r>
+      <w:r>
+        <w:rPr>
+          <w:rFonts w:ascii="Times New Roman" w:hAnsi="Times New Roman" w:cs="Times New Roman"/>
+          <w:sz w:val="24"/>
+          <w:szCs w:val="24"/>
+        </w:rPr>
+        <w:t xml:space="preserve">. </w:t>
+      </w:r>
+    </w:p>
+    <w:p>
+      <w:pPr>
+        <w:jc w:val="both"/>
+        <w:rPr>
+          <w:rFonts w:ascii="Times New Roman" w:hAnsi="Times New Roman" w:cs="Times New Roman"/>
+          <w:sz w:val="24"/>
+          <w:szCs w:val="24"/>
+        </w:rPr>
+      </w:pPr>
+      <w:r>
+        <w:rPr>
+          <w:noProof/>
+          <w:lang w:eastAsia="hu-HU"/>
+        </w:rPr>
+        <w:drawing>
+          <wp:anchor distT="0" distB="0" distL="114300" distR="114300" simplePos="0" relativeHeight="251661312" behindDoc="0" locked="0" layoutInCell="1" allowOverlap="1" wp14:anchorId="43549849" wp14:editId="1F62F686">
+            <wp:simplePos x="0" y="0"/>
+            <wp:positionH relativeFrom="page">
+              <wp:posOffset>4505325</wp:posOffset>
+            </wp:positionH>
+            <wp:positionV relativeFrom="paragraph">
+              <wp:posOffset>6985</wp:posOffset>
+            </wp:positionV>
+            <wp:extent cx="2638425" cy="889635"/>
+            <wp:effectExtent l="0" t="0" r="9525" b="5715"/>
+            <wp:wrapSquare wrapText="bothSides"/>
+            <wp:docPr id="2" name="Kép 2"/>
+            <wp:cNvGraphicFramePr>
+              <a:graphicFrameLocks xmlns:a="http://schemas.openxmlformats.org/drawingml/2006/main" noChangeAspect="1"/>
+            </wp:cNvGraphicFramePr>
+            <a:graphic xmlns:a="http://schemas.openxmlformats.org/drawingml/2006/main">
+              <a:graphicData uri="http://schemas.openxmlformats.org/drawingml/2006/picture">
+                <pic:pic xmlns:pic="http://schemas.openxmlformats.org/drawingml/2006/picture">
+                  <pic:nvPicPr>
+                    <pic:cNvPr id="1" name=""/>
+                    <pic:cNvPicPr/>
+                  </pic:nvPicPr>
+                  <pic:blipFill>
+                    <a:blip r:embed="rId5">
+                      <a:extLst>
+                        <a:ext uri="{28A0092B-C50C-407E-A947-70E740481C1C}">
+                          <a14:useLocalDpi xmlns:a14="http://schemas.microsoft.com/office/drawing/2010/main" val="0"/>
+                        </a:ext>
+                      </a:extLst>
+                    </a:blip>
+                    <a:stretch>
+                      <a:fillRect/>
+                    </a:stretch>
+                  </pic:blipFill>
+                  <pic:spPr>
+                    <a:xfrm>
+                      <a:off x="0" y="0"/>
+                      <a:ext cx="2638425" cy="889635"/>
+                    </a:xfrm>
+                    <a:prstGeom prst="rect">
+                      <a:avLst/>
+                    </a:prstGeom>
+                  </pic:spPr>
+                </pic:pic>
+              </a:graphicData>
+            </a:graphic>
+            <wp14:sizeRelH relativeFrom="margin">
+              <wp14:pctWidth>0</wp14:pctWidth>
+            </wp14:sizeRelH>
+            <wp14:sizeRelV relativeFrom="margin">
+              <wp14:pctHeight>0</wp14:pctHeight>
+            </wp14:sizeRelV>
+          </wp:anchor>
+        </w:drawing>
+      </w:r>
+      <w:r>
+        <w:rPr>
+          <w:rFonts w:ascii="Times New Roman" w:hAnsi="Times New Roman" w:cs="Times New Roman"/>
+          <w:sz w:val="24"/>
+          <w:szCs w:val="24"/>
+        </w:rPr>
+        <w:t>Első lépésként létrehozt</w:t>
+      </w:r>
+      <w:r>
+        <w:rPr>
+          <w:rFonts w:ascii="Times New Roman" w:hAnsi="Times New Roman" w:cs="Times New Roman"/>
+          <w:sz w:val="24"/>
+          <w:szCs w:val="24"/>
+        </w:rPr>
+        <w:t>unk</w:t>
+      </w:r>
+      <w:r>
+        <w:rPr>
+          <w:rFonts w:ascii="Times New Roman" w:hAnsi="Times New Roman" w:cs="Times New Roman"/>
+          <w:sz w:val="24"/>
+          <w:szCs w:val="24"/>
+        </w:rPr>
+        <w:t xml:space="preserve"> a programnak egy modell-t:</w:t>
+      </w:r>
+    </w:p>
+    <w:p>
+      <w:pPr>
+        <w:jc w:val="both"/>
+        <w:rPr>
+          <w:rFonts w:ascii="Times New Roman" w:hAnsi="Times New Roman" w:cs="Times New Roman"/>
+          <w:sz w:val="24"/>
+          <w:szCs w:val="24"/>
+        </w:rPr>
+      </w:pPr>
+      <w:r>
+        <w:rPr>
+          <w:rFonts w:ascii="Times New Roman" w:hAnsi="Times New Roman" w:cs="Times New Roman"/>
+          <w:sz w:val="24"/>
+          <w:szCs w:val="24"/>
+        </w:rPr>
+        <w:t xml:space="preserve">A </w:t>
+      </w:r>
+      <w:r>
+        <w:rPr>
+          <w:rFonts w:ascii="Times New Roman" w:hAnsi="Times New Roman" w:cs="Times New Roman"/>
+          <w:sz w:val="24"/>
+          <w:szCs w:val="24"/>
+        </w:rPr>
+        <w:t xml:space="preserve">SW </w:t>
+      </w:r>
+      <w:proofErr w:type="spellStart"/>
+      <w:r>
+        <w:rPr>
+          <w:rFonts w:ascii="Times New Roman" w:hAnsi="Times New Roman" w:cs="Times New Roman"/>
+          <w:sz w:val="24"/>
+          <w:szCs w:val="24"/>
+        </w:rPr>
+        <w:t>Component</w:t>
+      </w:r>
+      <w:proofErr w:type="spellEnd"/>
+      <w:r>
+        <w:rPr>
+          <w:rFonts w:ascii="Times New Roman" w:hAnsi="Times New Roman" w:cs="Times New Roman"/>
+          <w:sz w:val="24"/>
+          <w:szCs w:val="24"/>
+        </w:rPr>
+        <w:t xml:space="preserve"> mappába kerülnek az egyes komponensekhez tartozó </w:t>
+      </w:r>
+      <w:proofErr w:type="spellStart"/>
+      <w:r>
+        <w:rPr>
+          <w:rFonts w:ascii="Times New Roman" w:hAnsi="Times New Roman" w:cs="Times New Roman"/>
+          <w:sz w:val="24"/>
+          <w:szCs w:val="24"/>
+        </w:rPr>
+        <w:t>class-ok</w:t>
+      </w:r>
+      <w:proofErr w:type="spellEnd"/>
+      <w:r>
+        <w:rPr>
+          <w:rFonts w:ascii="Times New Roman" w:hAnsi="Times New Roman" w:cs="Times New Roman"/>
+          <w:sz w:val="24"/>
+          <w:szCs w:val="24"/>
+        </w:rPr>
+        <w:t xml:space="preserve">. </w:t>
+      </w:r>
+    </w:p>
+    <w:p>
+      <w:pPr>
+        <w:jc w:val="both"/>
+        <w:rPr>
+          <w:rFonts w:ascii="Times New Roman" w:hAnsi="Times New Roman" w:cs="Times New Roman"/>
+          <w:sz w:val="24"/>
+          <w:szCs w:val="24"/>
+        </w:rPr>
+      </w:pPr>
+      <w:r>
+        <w:rPr>
+          <w:rFonts w:ascii="Times New Roman" w:hAnsi="Times New Roman" w:cs="Times New Roman"/>
+          <w:sz w:val="24"/>
+          <w:szCs w:val="24"/>
+        </w:rPr>
+        <w:t xml:space="preserve">A program indulásához szükséges main függvény a </w:t>
+      </w:r>
+      <w:proofErr w:type="spellStart"/>
+      <w:r>
+        <w:rPr>
+          <w:rFonts w:ascii="Times New Roman" w:hAnsi="Times New Roman" w:cs="Times New Roman"/>
+          <w:sz w:val="24"/>
+          <w:szCs w:val="24"/>
+        </w:rPr>
+        <w:t>MainClass</w:t>
+      </w:r>
+      <w:proofErr w:type="spellEnd"/>
+      <w:r>
+        <w:rPr>
+          <w:rFonts w:ascii="Times New Roman" w:hAnsi="Times New Roman" w:cs="Times New Roman"/>
+          <w:sz w:val="24"/>
+          <w:szCs w:val="24"/>
+        </w:rPr>
+        <w:t xml:space="preserve"> osztály tartalmazza. Ez példányosítja az adott játékhoz tartozó szervert és a klienst. </w:t>
+      </w:r>
+    </w:p>
+    <w:p>
+      <w:pPr>
+        <w:jc w:val="both"/>
+        <w:rPr>
+          <w:rFonts w:ascii="Times New Roman" w:hAnsi="Times New Roman" w:cs="Times New Roman"/>
+          <w:sz w:val="24"/>
+          <w:szCs w:val="24"/>
+        </w:rPr>
+      </w:pPr>
+    </w:p>
+    <w:p>
+      <w:pPr>
+        <w:pStyle w:val="Cmsor2"/>
+      </w:pPr>
+      <w:r>
+        <w:rPr>
+          <w:rFonts w:ascii="Times New Roman" w:hAnsi="Times New Roman" w:cs="Times New Roman"/>
+          <w:noProof/>
+          <w:lang w:eastAsia="hu-HU"/>
+        </w:rPr>
+        <w:drawing>
+          <wp:anchor distT="0" distB="0" distL="0" distR="0" simplePos="0" relativeHeight="251663360" behindDoc="0" locked="0" layoutInCell="1" allowOverlap="1" wp14:anchorId="4577BA44" wp14:editId="1D319FEB">
+            <wp:simplePos x="0" y="0"/>
+            <wp:positionH relativeFrom="margin">
+              <wp:align>right</wp:align>
+            </wp:positionH>
+            <wp:positionV relativeFrom="paragraph">
+              <wp:posOffset>8890</wp:posOffset>
+            </wp:positionV>
+            <wp:extent cx="2454910" cy="2943225"/>
+            <wp:effectExtent l="0" t="0" r="2540" b="9525"/>
             <wp:wrapSquare wrapText="bothSides"/>
             <wp:docPr id="4" name="Image3"/>
             <wp:cNvGraphicFramePr>
@@ -436,7 +1000,7 @@
                     </pic:cNvPicPr>
                   </pic:nvPicPr>
                   <pic:blipFill>
-                    <a:blip r:embed="rId4"/>
+                    <a:blip r:embed="rId6"/>
                     <a:stretch>
                       <a:fillRect/>
                     </a:stretch>
@@ -444,7 +1008,7 @@
                   <pic:spPr bwMode="auto">
                     <a:xfrm>
                       <a:off x="0" y="0"/>
-                      <a:ext cx="3165475" cy="3794760"/>
+                      <a:ext cx="2454910" cy="2943225"/>
                     </a:xfrm>
                     <a:prstGeom prst="rect">
                       <a:avLst/>
@@ -453,54 +1017,329 @@
                 </pic:pic>
               </a:graphicData>
             </a:graphic>
+            <wp14:sizeRelH relativeFrom="margin">
+              <wp14:pctWidth>0</wp14:pctWidth>
+            </wp14:sizeRelH>
+            <wp14:sizeRelV relativeFrom="margin">
+              <wp14:pctHeight>0</wp14:pctHeight>
+            </wp14:sizeRelV>
           </wp:anchor>
         </w:drawing>
       </w:r>
-    </w:p>
-    <w:p>
-      <w:pPr>
-        <w:rPr>
-          <w:rFonts w:ascii="Arial" w:hAnsi="Arial" w:cs="Arial"/>
-          <w:sz w:val="24"/>
-          <w:szCs w:val="24"/>
-        </w:rPr>
-      </w:pPr>
-      <w:r>
-        <w:rPr>
-          <w:rFonts w:ascii="Arial" w:hAnsi="Arial" w:cs="Arial"/>
+      <w:r>
+        <w:t>Beállítások</w:t>
+      </w:r>
+    </w:p>
+    <w:p>
+      <w:pPr>
+        <w:rPr>
+          <w:rFonts w:ascii="Times New Roman" w:hAnsi="Times New Roman" w:cs="Times New Roman"/>
+          <w:sz w:val="24"/>
+          <w:szCs w:val="24"/>
+        </w:rPr>
+      </w:pPr>
+      <w:r>
+        <w:rPr>
+          <w:rFonts w:ascii="Times New Roman" w:hAnsi="Times New Roman" w:cs="Times New Roman"/>
+          <w:sz w:val="24"/>
+          <w:szCs w:val="24"/>
+        </w:rPr>
+        <w:t>Fontos még itt megemlíteni a beállításokat, mert ezeknek is nagy szerepük van az osztályok kialakításában.</w:t>
+      </w:r>
+    </w:p>
+    <w:p>
+      <w:pPr>
+        <w:rPr>
+          <w:rFonts w:ascii="Times New Roman" w:hAnsi="Times New Roman" w:cs="Times New Roman"/>
+          <w:sz w:val="24"/>
+          <w:szCs w:val="24"/>
+        </w:rPr>
+      </w:pPr>
+      <w:r>
+        <w:rPr>
+          <w:rFonts w:ascii="Times New Roman" w:hAnsi="Times New Roman" w:cs="Times New Roman"/>
+          <w:sz w:val="24"/>
+          <w:szCs w:val="24"/>
+        </w:rPr>
+        <w:t>A specifikác</w:t>
+      </w:r>
+      <w:r>
+        <w:rPr>
+          <w:rFonts w:ascii="Times New Roman" w:hAnsi="Times New Roman" w:cs="Times New Roman"/>
+          <w:sz w:val="24"/>
+          <w:szCs w:val="24"/>
+        </w:rPr>
+        <w:t>ióban meghatározott beállításokat két különálló részre bonthatjuk szét. Vannak olyanok, amik a játékka</w:t>
+      </w:r>
+      <w:r>
+        <w:rPr>
+          <w:rFonts w:ascii="Times New Roman" w:hAnsi="Times New Roman" w:cs="Times New Roman"/>
+          <w:sz w:val="24"/>
+          <w:szCs w:val="24"/>
+        </w:rPr>
+        <w:t>l kapcsolatosak, illetve olyan, amely</w:t>
+      </w:r>
+      <w:r>
+        <w:rPr>
+          <w:rFonts w:ascii="Times New Roman" w:hAnsi="Times New Roman" w:cs="Times New Roman"/>
+          <w:sz w:val="24"/>
+          <w:szCs w:val="24"/>
+        </w:rPr>
+        <w:t xml:space="preserve"> a játékossal. </w:t>
+      </w:r>
+      <w:r>
+        <w:rPr>
+          <w:rFonts w:ascii="Times New Roman" w:hAnsi="Times New Roman" w:cs="Times New Roman"/>
+          <w:sz w:val="24"/>
+          <w:szCs w:val="24"/>
+        </w:rPr>
+        <w:t xml:space="preserve">Ez utóbbi a játékos neve, az előbbihez tartozik a játék nehézségi szintje, a szavak nyelve valamint a játékidő. </w:t>
+      </w:r>
+    </w:p>
+    <w:p>
+      <w:pPr>
+        <w:rPr>
+          <w:rFonts w:ascii="Times New Roman" w:hAnsi="Times New Roman" w:cs="Times New Roman"/>
+          <w:sz w:val="24"/>
+          <w:szCs w:val="24"/>
+        </w:rPr>
+      </w:pPr>
+      <w:r>
+        <w:rPr>
+          <w:rFonts w:ascii="Times New Roman" w:hAnsi="Times New Roman" w:cs="Times New Roman"/>
+          <w:sz w:val="24"/>
+          <w:szCs w:val="24"/>
+        </w:rPr>
+        <w:t>A játékos nevét természetesen a lokális motornak (tehát a kliensnek) kell ismerni, a többi beállítást pedig a motornak, ami a szerveren fut.</w:t>
+      </w:r>
+    </w:p>
+    <w:p>
+      <w:pPr>
+        <w:rPr>
+          <w:rFonts w:ascii="Times New Roman" w:hAnsi="Times New Roman" w:cs="Times New Roman"/>
+          <w:sz w:val="24"/>
+          <w:szCs w:val="24"/>
+        </w:rPr>
+      </w:pPr>
+      <w:r>
+        <w:rPr>
+          <w:rFonts w:ascii="Times New Roman" w:hAnsi="Times New Roman" w:cs="Times New Roman"/>
+          <w:sz w:val="24"/>
+          <w:szCs w:val="24"/>
+        </w:rPr>
+        <w:t xml:space="preserve">Amikor </w:t>
+      </w:r>
+      <w:proofErr w:type="gramStart"/>
+      <w:r>
+        <w:rPr>
+          <w:rFonts w:ascii="Times New Roman" w:hAnsi="Times New Roman" w:cs="Times New Roman"/>
+          <w:sz w:val="24"/>
+          <w:szCs w:val="24"/>
+        </w:rPr>
+        <w:t>elindítunk</w:t>
+      </w:r>
+      <w:proofErr w:type="gramEnd"/>
+      <w:r>
+        <w:rPr>
+          <w:rFonts w:ascii="Times New Roman" w:hAnsi="Times New Roman" w:cs="Times New Roman"/>
+          <w:sz w:val="24"/>
+          <w:szCs w:val="24"/>
+        </w:rPr>
+        <w:t xml:space="preserve"> egy új játékot akkor a kliens csatlakozik a megfelelő szerverhez. Egy játékos mód esetén ez a saját maga által elindított </w:t>
+      </w:r>
+      <w:r>
+        <w:rPr>
+          <w:rFonts w:ascii="Times New Roman" w:hAnsi="Times New Roman" w:cs="Times New Roman"/>
+          <w:sz w:val="24"/>
+          <w:szCs w:val="24"/>
+        </w:rPr>
+        <w:lastRenderedPageBreak/>
+        <w:t xml:space="preserve">szerver a </w:t>
+      </w:r>
+      <w:proofErr w:type="spellStart"/>
+      <w:r>
+        <w:rPr>
+          <w:rFonts w:ascii="Times New Roman" w:hAnsi="Times New Roman" w:cs="Times New Roman"/>
+          <w:sz w:val="24"/>
+          <w:szCs w:val="24"/>
+        </w:rPr>
+        <w:t>localhoston</w:t>
+      </w:r>
+      <w:proofErr w:type="spellEnd"/>
+      <w:r>
+        <w:rPr>
+          <w:rFonts w:ascii="Times New Roman" w:hAnsi="Times New Roman" w:cs="Times New Roman"/>
+          <w:sz w:val="24"/>
+          <w:szCs w:val="24"/>
+        </w:rPr>
+        <w:t xml:space="preserve">, </w:t>
+      </w:r>
+      <w:proofErr w:type="spellStart"/>
+      <w:r>
+        <w:rPr>
+          <w:rFonts w:ascii="Times New Roman" w:hAnsi="Times New Roman" w:cs="Times New Roman"/>
+          <w:sz w:val="24"/>
+          <w:szCs w:val="24"/>
+        </w:rPr>
+        <w:t>multiplayer</w:t>
+      </w:r>
+      <w:proofErr w:type="spellEnd"/>
+      <w:r>
+        <w:rPr>
+          <w:rFonts w:ascii="Times New Roman" w:hAnsi="Times New Roman" w:cs="Times New Roman"/>
+          <w:sz w:val="24"/>
+          <w:szCs w:val="24"/>
+        </w:rPr>
+        <w:t xml:space="preserve"> esetén pedig meg kell határozni, hogy melyik szerverhez csatlakozzon. Természetesen annak a játékosnak a beállításai fognak érvényre jutni kétjátékos mód esetén, amelyiknek a szerveréhez csatlakozik a másik játékos is. </w:t>
+      </w:r>
+    </w:p>
+    <w:p>
+      <w:pPr>
+        <w:rPr>
+          <w:rFonts w:ascii="Times New Roman" w:hAnsi="Times New Roman" w:cs="Times New Roman"/>
+          <w:sz w:val="24"/>
+          <w:szCs w:val="24"/>
+        </w:rPr>
+      </w:pPr>
+      <w:r>
+        <w:rPr>
+          <w:rFonts w:ascii="Times New Roman" w:hAnsi="Times New Roman" w:cs="Times New Roman"/>
+          <w:sz w:val="24"/>
+          <w:szCs w:val="24"/>
+        </w:rPr>
+        <w:t>Látható tehát, hogy többféle interfész is szükséges a beállítások elmentésére.  Ezeknek létrehoztuk a</w:t>
+      </w:r>
+      <w:r>
+        <w:rPr>
+          <w:rFonts w:ascii="Times New Roman" w:hAnsi="Times New Roman" w:cs="Times New Roman"/>
           <w:sz w:val="24"/>
           <w:szCs w:val="24"/>
         </w:rPr>
         <w:t xml:space="preserve"> </w:t>
       </w:r>
-    </w:p>
-    <w:p>
-      <w:pPr>
-        <w:ind w:left="708"/>
-        <w:rPr>
-          <w:rFonts w:ascii="Arial" w:hAnsi="Arial" w:cs="Arial"/>
-          <w:sz w:val="24"/>
-          <w:szCs w:val="24"/>
-        </w:rPr>
-      </w:pPr>
-      <w:r>
-        <w:rPr>
-          <w:rFonts w:ascii="Arial" w:hAnsi="Arial" w:cs="Arial"/>
-          <w:sz w:val="24"/>
-          <w:szCs w:val="24"/>
-        </w:rPr>
-        <w:t xml:space="preserve">A játék menetét befolyásoló beállítások a játék szintje, a játékidő és a játék nyelve. A név lesz a személyes beállítás. </w:t>
-      </w:r>
-      <w:r>
-        <w:rPr>
-          <w:rFonts w:ascii="Arial" w:hAnsi="Arial" w:cs="Arial"/>
-          <w:sz w:val="24"/>
-          <w:szCs w:val="24"/>
-        </w:rPr>
-        <w:t>Minden új játékindításkor a kliensnek el kell küldenie a játékos nevét a szervernek…</w:t>
+      <w:proofErr w:type="spellStart"/>
+      <w:r>
+        <w:rPr>
+          <w:rFonts w:ascii="Times New Roman" w:hAnsi="Times New Roman" w:cs="Times New Roman"/>
+          <w:sz w:val="24"/>
+          <w:szCs w:val="24"/>
+        </w:rPr>
+        <w:t>GameSettings</w:t>
+      </w:r>
+      <w:proofErr w:type="spellEnd"/>
+      <w:r>
+        <w:rPr>
+          <w:rFonts w:ascii="Times New Roman" w:hAnsi="Times New Roman" w:cs="Times New Roman"/>
+          <w:sz w:val="24"/>
+          <w:szCs w:val="24"/>
+        </w:rPr>
+        <w:t xml:space="preserve"> és a </w:t>
+      </w:r>
+      <w:proofErr w:type="spellStart"/>
+      <w:r>
+        <w:rPr>
+          <w:rFonts w:ascii="Times New Roman" w:hAnsi="Times New Roman" w:cs="Times New Roman"/>
+          <w:sz w:val="24"/>
+          <w:szCs w:val="24"/>
+        </w:rPr>
+        <w:t>GamerSettings</w:t>
+      </w:r>
+      <w:proofErr w:type="spellEnd"/>
+      <w:r>
+        <w:rPr>
+          <w:rFonts w:ascii="Times New Roman" w:hAnsi="Times New Roman" w:cs="Times New Roman"/>
+          <w:sz w:val="24"/>
+          <w:szCs w:val="24"/>
+        </w:rPr>
+        <w:t xml:space="preserve"> osztályokat </w:t>
+      </w:r>
+    </w:p>
+    <w:p>
+      <w:pPr>
+        <w:pStyle w:val="Cmsor1"/>
+        <w:rPr>
+          <w:rFonts w:ascii="Times New Roman" w:hAnsi="Times New Roman" w:cs="Times New Roman"/>
+        </w:rPr>
+      </w:pPr>
+      <w:r>
+        <w:rPr>
+          <w:rFonts w:ascii="Times New Roman" w:hAnsi="Times New Roman" w:cs="Times New Roman"/>
+        </w:rPr>
+        <w:t>GUI szervezés</w:t>
+      </w:r>
+    </w:p>
+    <w:p/>
+    <w:p>
+      <w:pPr>
+        <w:pStyle w:val="Cmsor2"/>
+        <w:rPr>
+          <w:rFonts w:ascii="Times New Roman" w:hAnsi="Times New Roman" w:cs="Times New Roman"/>
+        </w:rPr>
+      </w:pPr>
+      <w:r>
+        <w:rPr>
+          <w:rFonts w:ascii="Times New Roman" w:hAnsi="Times New Roman" w:cs="Times New Roman"/>
+        </w:rPr>
+        <w:t>Menük</w:t>
+      </w:r>
+    </w:p>
+    <w:p>
+      <w:pPr>
+        <w:pStyle w:val="Cmsor2"/>
+        <w:rPr>
+          <w:rFonts w:ascii="Times New Roman" w:hAnsi="Times New Roman" w:cs="Times New Roman"/>
+        </w:rPr>
+      </w:pPr>
+      <w:r>
+        <w:rPr>
+          <w:rFonts w:ascii="Times New Roman" w:hAnsi="Times New Roman" w:cs="Times New Roman"/>
+        </w:rPr>
+        <w:t>Játéktér</w:t>
       </w:r>
       <w:bookmarkStart w:id="0" w:name="_GoBack"/>
       <w:bookmarkEnd w:id="0"/>
+    </w:p>
+    <w:p>
+      <w:pPr>
+        <w:pStyle w:val="Cmsor1"/>
+        <w:rPr>
+          <w:rFonts w:ascii="Times New Roman" w:hAnsi="Times New Roman" w:cs="Times New Roman"/>
+        </w:rPr>
+      </w:pPr>
+      <w:r>
+        <w:rPr>
+          <w:rFonts w:ascii="Times New Roman" w:hAnsi="Times New Roman" w:cs="Times New Roman"/>
+        </w:rPr>
+        <w:t>Szerver, kliens létrehozása</w:t>
+      </w:r>
+    </w:p>
+    <w:p>
+      <w:pPr>
+        <w:pStyle w:val="Cmsor1"/>
+        <w:rPr>
+          <w:rFonts w:ascii="Times New Roman" w:hAnsi="Times New Roman" w:cs="Times New Roman"/>
+        </w:rPr>
+      </w:pPr>
+      <w:r>
+        <w:rPr>
+          <w:rFonts w:ascii="Times New Roman" w:hAnsi="Times New Roman" w:cs="Times New Roman"/>
+        </w:rPr>
+        <w:t>Hálózati kommunikáció</w:t>
+      </w:r>
+    </w:p>
+    <w:p>
+      <w:pPr>
+        <w:pStyle w:val="Cmsor1"/>
+        <w:rPr>
+          <w:rFonts w:ascii="Times New Roman" w:hAnsi="Times New Roman" w:cs="Times New Roman"/>
+        </w:rPr>
+      </w:pPr>
+      <w:r>
+        <w:rPr>
+          <w:rFonts w:ascii="Times New Roman" w:hAnsi="Times New Roman" w:cs="Times New Roman"/>
+        </w:rPr>
+        <w:t>Összefoglaló</w:t>
+      </w:r>
     </w:p>
     <w:sectPr>
       <w:pgSz w:w="11906" w:h="16838"/>
@@ -906,6 +1745,49 @@
     <w:name w:val="Normal"/>
     <w:qFormat/>
   </w:style>
+  <w:style w:type="paragraph" w:styleId="Cmsor1">
+    <w:name w:val="heading 1"/>
+    <w:basedOn w:val="Norml"/>
+    <w:next w:val="Norml"/>
+    <w:link w:val="Cmsor1Char"/>
+    <w:uiPriority w:val="9"/>
+    <w:qFormat/>
+    <w:rsid w:val="007A7143"/>
+    <w:pPr>
+      <w:keepNext/>
+      <w:keepLines/>
+      <w:spacing w:before="240" w:after="0"/>
+      <w:outlineLvl w:val="0"/>
+    </w:pPr>
+    <w:rPr>
+      <w:rFonts w:asciiTheme="majorHAnsi" w:eastAsiaTheme="majorEastAsia" w:hAnsiTheme="majorHAnsi" w:cstheme="majorBidi"/>
+      <w:color w:val="2E74B5" w:themeColor="accent1" w:themeShade="BF"/>
+      <w:sz w:val="32"/>
+      <w:szCs w:val="32"/>
+    </w:rPr>
+  </w:style>
+  <w:style w:type="paragraph" w:styleId="Cmsor2">
+    <w:name w:val="heading 2"/>
+    <w:basedOn w:val="Norml"/>
+    <w:next w:val="Norml"/>
+    <w:link w:val="Cmsor2Char"/>
+    <w:uiPriority w:val="9"/>
+    <w:unhideWhenUsed/>
+    <w:qFormat/>
+    <w:rsid w:val="007A7143"/>
+    <w:pPr>
+      <w:keepNext/>
+      <w:keepLines/>
+      <w:spacing w:before="40" w:after="0"/>
+      <w:outlineLvl w:val="1"/>
+    </w:pPr>
+    <w:rPr>
+      <w:rFonts w:asciiTheme="majorHAnsi" w:eastAsiaTheme="majorEastAsia" w:hAnsiTheme="majorHAnsi" w:cstheme="majorBidi"/>
+      <w:color w:val="2E74B5" w:themeColor="accent1" w:themeShade="BF"/>
+      <w:sz w:val="26"/>
+      <w:szCs w:val="26"/>
+    </w:rPr>
+  </w:style>
   <w:style w:type="character" w:default="1" w:styleId="Bekezdsalapbettpusa">
     <w:name w:val="Default Paragraph Font"/>
     <w:uiPriority w:val="1"/>
@@ -932,6 +1814,32 @@
     <w:uiPriority w:val="99"/>
     <w:semiHidden/>
     <w:unhideWhenUsed/>
+  </w:style>
+  <w:style w:type="character" w:customStyle="1" w:styleId="Cmsor1Char">
+    <w:name w:val="Címsor 1 Char"/>
+    <w:basedOn w:val="Bekezdsalapbettpusa"/>
+    <w:link w:val="Cmsor1"/>
+    <w:uiPriority w:val="9"/>
+    <w:rsid w:val="007A7143"/>
+    <w:rPr>
+      <w:rFonts w:asciiTheme="majorHAnsi" w:eastAsiaTheme="majorEastAsia" w:hAnsiTheme="majorHAnsi" w:cstheme="majorBidi"/>
+      <w:color w:val="2E74B5" w:themeColor="accent1" w:themeShade="BF"/>
+      <w:sz w:val="32"/>
+      <w:szCs w:val="32"/>
+    </w:rPr>
+  </w:style>
+  <w:style w:type="character" w:customStyle="1" w:styleId="Cmsor2Char">
+    <w:name w:val="Címsor 2 Char"/>
+    <w:basedOn w:val="Bekezdsalapbettpusa"/>
+    <w:link w:val="Cmsor2"/>
+    <w:uiPriority w:val="9"/>
+    <w:rsid w:val="007A7143"/>
+    <w:rPr>
+      <w:rFonts w:asciiTheme="majorHAnsi" w:eastAsiaTheme="majorEastAsia" w:hAnsiTheme="majorHAnsi" w:cstheme="majorBidi"/>
+      <w:color w:val="2E74B5" w:themeColor="accent1" w:themeShade="BF"/>
+      <w:sz w:val="26"/>
+      <w:szCs w:val="26"/>
+    </w:rPr>
   </w:style>
 </w:styles>
 </file>

</xml_diff>

<commit_message>
the user manual has been added. It is ready
</commit_message>
<xml_diff>
--- a/SzobalovoTervDokumentacio18csap.docx
+++ b/SzobalovoTervDokumentacio18csap.docx
@@ -251,13 +251,15 @@
       <w:pPr>
         <w:rPr>
           <w:rFonts w:ascii="Times New Roman" w:hAnsi="Times New Roman" w:cs="Times New Roman"/>
-          <w:sz w:val="24"/>
-          <w:szCs w:val="24"/>
-        </w:rPr>
-      </w:pPr>
-      <w:r>
-        <w:rPr>
-          <w:rFonts w:ascii="Times New Roman" w:hAnsi="Times New Roman" w:cs="Times New Roman"/>
+          <w:strike/>
+          <w:sz w:val="24"/>
+          <w:szCs w:val="24"/>
+        </w:rPr>
+      </w:pPr>
+      <w:r>
+        <w:rPr>
+          <w:rFonts w:ascii="Times New Roman" w:hAnsi="Times New Roman" w:cs="Times New Roman"/>
+          <w:strike/>
           <w:sz w:val="24"/>
           <w:szCs w:val="24"/>
         </w:rPr>
@@ -1278,7 +1280,41 @@
           <w:sz w:val="24"/>
           <w:szCs w:val="24"/>
         </w:rPr>
-        <w:t xml:space="preserve">A beállítások menü terve már szerepel ebben a dokumentumban ( XXC.ábra). Az about menü tartalmazza a készítők nevét és elérhetőségét. </w:t>
+        <w:t xml:space="preserve">A beállítások menü terve már </w:t>
+      </w:r>
+      <w:r>
+        <w:rPr>
+          <w:rFonts w:ascii="Times New Roman" w:hAnsi="Times New Roman" w:cs="Times New Roman"/>
+          <w:sz w:val="24"/>
+          <w:szCs w:val="24"/>
+        </w:rPr>
+        <w:t xml:space="preserve">szerepel ebben a </w:t>
+      </w:r>
+      <w:proofErr w:type="gramStart"/>
+      <w:r>
+        <w:rPr>
+          <w:rFonts w:ascii="Times New Roman" w:hAnsi="Times New Roman" w:cs="Times New Roman"/>
+          <w:sz w:val="24"/>
+          <w:szCs w:val="24"/>
+        </w:rPr>
+        <w:t xml:space="preserve">dokumentumban </w:t>
+      </w:r>
+      <w:r>
+        <w:rPr>
+          <w:rFonts w:ascii="Times New Roman" w:hAnsi="Times New Roman" w:cs="Times New Roman"/>
+          <w:sz w:val="24"/>
+          <w:szCs w:val="24"/>
+        </w:rPr>
+        <w:t>.</w:t>
+      </w:r>
+      <w:proofErr w:type="gramEnd"/>
+      <w:r>
+        <w:rPr>
+          <w:rFonts w:ascii="Times New Roman" w:hAnsi="Times New Roman" w:cs="Times New Roman"/>
+          <w:sz w:val="24"/>
+          <w:szCs w:val="24"/>
+        </w:rPr>
+        <w:t xml:space="preserve"> Az about menü tartalmazza a készítők nevét és elérhetőségét. </w:t>
       </w:r>
     </w:p>
     <w:p>
@@ -1532,20 +1568,74 @@
     </w:p>
     <w:p>
       <w:pPr>
-        <w:jc w:val="both"/>
-        <w:rPr>
-          <w:rFonts w:ascii="Times New Roman" w:hAnsi="Times New Roman" w:cs="Times New Roman"/>
-          <w:sz w:val="24"/>
-          <w:szCs w:val="24"/>
-        </w:rPr>
-      </w:pPr>
-      <w:r>
-        <w:rPr>
-          <w:rFonts w:ascii="Times New Roman" w:hAnsi="Times New Roman" w:cs="Times New Roman"/>
-          <w:sz w:val="24"/>
-          <w:szCs w:val="24"/>
+        <w:pStyle w:val="Cmsor1"/>
+        <w:rPr>
+          <w:rFonts w:ascii="Times New Roman" w:hAnsi="Times New Roman" w:cs="Times New Roman"/>
+        </w:rPr>
+      </w:pPr>
+      <w:r>
+        <w:rPr>
+          <w:rFonts w:ascii="Times New Roman" w:hAnsi="Times New Roman" w:cs="Times New Roman"/>
         </w:rPr>
         <w:br/>
+      </w:r>
+      <w:r>
+        <w:rPr>
+          <w:rFonts w:ascii="Times New Roman" w:hAnsi="Times New Roman" w:cs="Times New Roman"/>
+        </w:rPr>
+        <w:t>Kommunikáció a motor és a GUI között</w:t>
+      </w:r>
+    </w:p>
+    <w:p>
+      <w:pPr>
+        <w:rPr>
+          <w:sz w:val="24"/>
+          <w:szCs w:val="24"/>
+        </w:rPr>
+      </w:pPr>
+    </w:p>
+    <w:p>
+      <w:pPr>
+        <w:jc w:val="both"/>
+        <w:rPr>
+          <w:rFonts w:ascii="Times New Roman" w:hAnsi="Times New Roman" w:cs="Times New Roman"/>
+          <w:sz w:val="24"/>
+          <w:szCs w:val="24"/>
+        </w:rPr>
+      </w:pPr>
+      <w:r>
+        <w:rPr>
+          <w:rFonts w:ascii="Times New Roman" w:hAnsi="Times New Roman" w:cs="Times New Roman"/>
+          <w:sz w:val="24"/>
+          <w:szCs w:val="24"/>
+        </w:rPr>
+        <w:t xml:space="preserve">A játék motorja felelő azért, hogy a megfelelő számú, méretű és nyelvű szavakat kapja meg a GUI, illetve azért, hogy meghatározza, hogy egy adott szó helyes-e vagy sem. </w:t>
+      </w:r>
+    </w:p>
+    <w:p>
+      <w:pPr>
+        <w:jc w:val="both"/>
+        <w:rPr>
+          <w:rFonts w:ascii="Times New Roman" w:hAnsi="Times New Roman" w:cs="Times New Roman"/>
+          <w:sz w:val="24"/>
+          <w:szCs w:val="24"/>
+        </w:rPr>
+      </w:pPr>
+      <w:r>
+        <w:rPr>
+          <w:rFonts w:ascii="Times New Roman" w:hAnsi="Times New Roman" w:cs="Times New Roman"/>
+          <w:sz w:val="24"/>
+          <w:szCs w:val="24"/>
+        </w:rPr>
+        <w:t>A motor</w:t>
+      </w:r>
+      <w:r>
+        <w:rPr>
+          <w:rFonts w:ascii="Times New Roman" w:hAnsi="Times New Roman" w:cs="Times New Roman"/>
+          <w:sz w:val="24"/>
+          <w:szCs w:val="24"/>
+        </w:rPr>
+        <w:t xml:space="preserve"> kezeli a szótárakat, illetve a szerveroldali kapcsolatért is felelős. </w:t>
       </w:r>
       <w:bookmarkStart w:id="0" w:name="_GoBack"/>
       <w:bookmarkEnd w:id="0"/>
@@ -1557,14 +1647,6 @@
           <w:rFonts w:ascii="Times New Roman" w:hAnsi="Times New Roman" w:cs="Times New Roman"/>
         </w:rPr>
       </w:pPr>
-    </w:p>
-    <w:p>
-      <w:pPr>
-        <w:pStyle w:val="Cmsor1"/>
-        <w:rPr>
-          <w:rFonts w:ascii="Times New Roman" w:hAnsi="Times New Roman" w:cs="Times New Roman"/>
-        </w:rPr>
-      </w:pPr>
       <w:r>
         <w:rPr>
           <w:rFonts w:ascii="Times New Roman" w:hAnsi="Times New Roman" w:cs="Times New Roman"/>
@@ -1572,16 +1654,28 @@
         <w:t>Szerver, kliens létrehozása</w:t>
       </w:r>
     </w:p>
-    <w:p/>
-    <w:p>
-      <w:pPr>
-        <w:rPr>
-          <w:sz w:val="24"/>
-          <w:szCs w:val="24"/>
-        </w:rPr>
-      </w:pPr>
-      <w:r>
-        <w:rPr>
+    <w:p>
+      <w:pPr>
+        <w:jc w:val="both"/>
+        <w:rPr>
+          <w:rFonts w:ascii="Times New Roman" w:hAnsi="Times New Roman" w:cs="Times New Roman"/>
+          <w:sz w:val="24"/>
+          <w:szCs w:val="24"/>
+        </w:rPr>
+      </w:pPr>
+    </w:p>
+    <w:p>
+      <w:pPr>
+        <w:jc w:val="both"/>
+        <w:rPr>
+          <w:rFonts w:ascii="Times New Roman" w:hAnsi="Times New Roman" w:cs="Times New Roman"/>
+          <w:sz w:val="24"/>
+          <w:szCs w:val="24"/>
+        </w:rPr>
+      </w:pPr>
+      <w:r>
+        <w:rPr>
+          <w:rFonts w:ascii="Times New Roman" w:hAnsi="Times New Roman" w:cs="Times New Roman"/>
           <w:sz w:val="24"/>
           <w:szCs w:val="24"/>
         </w:rPr>
@@ -1589,6 +1683,7 @@
       </w:r>
       <w:r>
         <w:rPr>
+          <w:rFonts w:ascii="Times New Roman" w:hAnsi="Times New Roman" w:cs="Times New Roman"/>
           <w:sz w:val="24"/>
           <w:szCs w:val="24"/>
         </w:rPr>
@@ -1596,6 +1691,7 @@
       </w:r>
       <w:r>
         <w:rPr>
+          <w:rFonts w:ascii="Times New Roman" w:hAnsi="Times New Roman" w:cs="Times New Roman"/>
           <w:sz w:val="24"/>
           <w:szCs w:val="24"/>
         </w:rPr>
@@ -1603,6 +1699,7 @@
       </w:r>
       <w:r>
         <w:rPr>
+          <w:rFonts w:ascii="Times New Roman" w:hAnsi="Times New Roman" w:cs="Times New Roman"/>
           <w:sz w:val="24"/>
           <w:szCs w:val="24"/>
         </w:rPr>
@@ -1610,6 +1707,7 @@
       </w:r>
       <w:r>
         <w:rPr>
+          <w:rFonts w:ascii="Times New Roman" w:hAnsi="Times New Roman" w:cs="Times New Roman"/>
           <w:sz w:val="24"/>
           <w:szCs w:val="24"/>
         </w:rPr>
@@ -1617,6 +1715,7 @@
       </w:r>
       <w:r>
         <w:rPr>
+          <w:rFonts w:ascii="Times New Roman" w:hAnsi="Times New Roman" w:cs="Times New Roman"/>
           <w:sz w:val="24"/>
           <w:szCs w:val="24"/>
         </w:rPr>
@@ -1624,6 +1723,7 @@
       </w:r>
       <w:r>
         <w:rPr>
+          <w:rFonts w:ascii="Times New Roman" w:hAnsi="Times New Roman" w:cs="Times New Roman"/>
           <w:sz w:val="24"/>
           <w:szCs w:val="24"/>
         </w:rPr>
@@ -1631,6 +1731,7 @@
       </w:r>
       <w:r>
         <w:rPr>
+          <w:rFonts w:ascii="Times New Roman" w:hAnsi="Times New Roman" w:cs="Times New Roman"/>
           <w:sz w:val="24"/>
           <w:szCs w:val="24"/>
         </w:rPr>
@@ -1639,6 +1740,7 @@
       </w:r>
       <w:r>
         <w:rPr>
+          <w:rFonts w:ascii="Times New Roman" w:hAnsi="Times New Roman" w:cs="Times New Roman"/>
           <w:sz w:val="24"/>
           <w:szCs w:val="24"/>
         </w:rPr>
@@ -1646,6 +1748,7 @@
       </w:r>
       <w:r>
         <w:rPr>
+          <w:rFonts w:ascii="Times New Roman" w:hAnsi="Times New Roman" w:cs="Times New Roman"/>
           <w:sz w:val="24"/>
           <w:szCs w:val="24"/>
         </w:rPr>
@@ -1653,6 +1756,7 @@
       </w:r>
       <w:r>
         <w:rPr>
+          <w:rFonts w:ascii="Times New Roman" w:hAnsi="Times New Roman" w:cs="Times New Roman"/>
           <w:sz w:val="24"/>
           <w:szCs w:val="24"/>
         </w:rPr>
@@ -1660,6 +1764,7 @@
       </w:r>
       <w:r>
         <w:rPr>
+          <w:rFonts w:ascii="Times New Roman" w:hAnsi="Times New Roman" w:cs="Times New Roman"/>
           <w:sz w:val="24"/>
           <w:szCs w:val="24"/>
         </w:rPr>
@@ -1668,13 +1773,16 @@
     </w:p>
     <w:p>
       <w:pPr>
-        <w:rPr>
-          <w:sz w:val="24"/>
-          <w:szCs w:val="24"/>
-        </w:rPr>
-      </w:pPr>
-      <w:r>
-        <w:rPr>
+        <w:jc w:val="both"/>
+        <w:rPr>
+          <w:rFonts w:ascii="Times New Roman" w:hAnsi="Times New Roman" w:cs="Times New Roman"/>
+          <w:sz w:val="24"/>
+          <w:szCs w:val="24"/>
+        </w:rPr>
+      </w:pPr>
+      <w:r>
+        <w:rPr>
+          <w:rFonts w:ascii="Times New Roman" w:hAnsi="Times New Roman" w:cs="Times New Roman"/>
           <w:sz w:val="24"/>
           <w:szCs w:val="24"/>
         </w:rPr>
@@ -1682,6 +1790,7 @@
       </w:r>
       <w:r>
         <w:rPr>
+          <w:rFonts w:ascii="Times New Roman" w:hAnsi="Times New Roman" w:cs="Times New Roman"/>
           <w:sz w:val="24"/>
           <w:szCs w:val="24"/>
         </w:rPr>
@@ -1689,6 +1798,7 @@
       </w:r>
       <w:r>
         <w:rPr>
+          <w:rFonts w:ascii="Times New Roman" w:hAnsi="Times New Roman" w:cs="Times New Roman"/>
           <w:sz w:val="24"/>
           <w:szCs w:val="24"/>
         </w:rPr>
@@ -1717,16 +1827,28 @@
         <w:t>Hálózati kommunikáció</w:t>
       </w:r>
     </w:p>
-    <w:p/>
-    <w:p>
-      <w:pPr>
-        <w:rPr>
-          <w:sz w:val="24"/>
-          <w:szCs w:val="24"/>
-        </w:rPr>
-      </w:pPr>
-      <w:r>
-        <w:rPr>
+    <w:p>
+      <w:pPr>
+        <w:jc w:val="both"/>
+        <w:rPr>
+          <w:rFonts w:ascii="Times New Roman" w:hAnsi="Times New Roman" w:cs="Times New Roman"/>
+          <w:sz w:val="24"/>
+          <w:szCs w:val="24"/>
+        </w:rPr>
+      </w:pPr>
+    </w:p>
+    <w:p>
+      <w:pPr>
+        <w:jc w:val="both"/>
+        <w:rPr>
+          <w:rFonts w:ascii="Times New Roman" w:hAnsi="Times New Roman" w:cs="Times New Roman"/>
+          <w:sz w:val="24"/>
+          <w:szCs w:val="24"/>
+        </w:rPr>
+      </w:pPr>
+      <w:r>
+        <w:rPr>
+          <w:rFonts w:ascii="Times New Roman" w:hAnsi="Times New Roman" w:cs="Times New Roman"/>
           <w:sz w:val="24"/>
           <w:szCs w:val="24"/>
         </w:rPr>
@@ -1735,6 +1857,7 @@
       </w:r>
       <w:r>
         <w:rPr>
+          <w:rFonts w:ascii="Times New Roman" w:hAnsi="Times New Roman" w:cs="Times New Roman"/>
           <w:sz w:val="24"/>
           <w:szCs w:val="24"/>
         </w:rPr>
@@ -1742,6 +1865,7 @@
       </w:r>
       <w:r>
         <w:rPr>
+          <w:rFonts w:ascii="Times New Roman" w:hAnsi="Times New Roman" w:cs="Times New Roman"/>
           <w:sz w:val="24"/>
           <w:szCs w:val="24"/>
         </w:rPr>
@@ -1749,6 +1873,7 @@
       </w:r>
       <w:r>
         <w:rPr>
+          <w:rFonts w:ascii="Times New Roman" w:hAnsi="Times New Roman" w:cs="Times New Roman"/>
           <w:sz w:val="24"/>
           <w:szCs w:val="24"/>
         </w:rPr>
@@ -1756,6 +1881,7 @@
       </w:r>
       <w:r>
         <w:rPr>
+          <w:rFonts w:ascii="Times New Roman" w:hAnsi="Times New Roman" w:cs="Times New Roman"/>
           <w:sz w:val="24"/>
           <w:szCs w:val="24"/>
         </w:rPr>
@@ -1763,6 +1889,7 @@
       </w:r>
       <w:r>
         <w:rPr>
+          <w:rFonts w:ascii="Times New Roman" w:hAnsi="Times New Roman" w:cs="Times New Roman"/>
           <w:sz w:val="24"/>
           <w:szCs w:val="24"/>
         </w:rPr>
@@ -1770,20 +1897,41 @@
       </w:r>
       <w:r>
         <w:rPr>
-          <w:sz w:val="24"/>
-          <w:szCs w:val="24"/>
-        </w:rPr>
-        <w:t>ObjectInputStream-en keresz</w:t>
-      </w:r>
-      <w:r>
-        <w:rPr>
-          <w:sz w:val="24"/>
-          <w:szCs w:val="24"/>
-        </w:rPr>
-        <w:t>tül történik azok fogadása</w:t>
-      </w:r>
-      <w:r>
-        <w:rPr>
+          <w:rFonts w:ascii="Times New Roman" w:hAnsi="Times New Roman" w:cs="Times New Roman"/>
+          <w:sz w:val="24"/>
+          <w:szCs w:val="24"/>
+        </w:rPr>
+        <w:t xml:space="preserve">ObjectInputStream-en </w:t>
+      </w:r>
+      <w:proofErr w:type="gramStart"/>
+      <w:r>
+        <w:rPr>
+          <w:rFonts w:ascii="Times New Roman" w:hAnsi="Times New Roman" w:cs="Times New Roman"/>
+          <w:sz w:val="24"/>
+          <w:szCs w:val="24"/>
+        </w:rPr>
+        <w:t>keresz</w:t>
+      </w:r>
+      <w:r>
+        <w:rPr>
+          <w:rFonts w:ascii="Times New Roman" w:hAnsi="Times New Roman" w:cs="Times New Roman"/>
+          <w:sz w:val="24"/>
+          <w:szCs w:val="24"/>
+        </w:rPr>
+        <w:t>tül történik</w:t>
+      </w:r>
+      <w:proofErr w:type="gramEnd"/>
+      <w:r>
+        <w:rPr>
+          <w:rFonts w:ascii="Times New Roman" w:hAnsi="Times New Roman" w:cs="Times New Roman"/>
+          <w:sz w:val="24"/>
+          <w:szCs w:val="24"/>
+        </w:rPr>
+        <w:t xml:space="preserve"> azok fogadása</w:t>
+      </w:r>
+      <w:r>
+        <w:rPr>
+          <w:rFonts w:ascii="Times New Roman" w:hAnsi="Times New Roman" w:cs="Times New Roman"/>
           <w:sz w:val="24"/>
           <w:szCs w:val="24"/>
         </w:rPr>
@@ -1791,32 +1939,11 @@
       </w:r>
       <w:r>
         <w:rPr>
+          <w:rFonts w:ascii="Times New Roman" w:hAnsi="Times New Roman" w:cs="Times New Roman"/>
           <w:sz w:val="24"/>
           <w:szCs w:val="24"/>
         </w:rPr>
         <w:br/>
-      </w:r>
-    </w:p>
-    <w:p>
-      <w:pPr>
-        <w:rPr>
-          <w:sz w:val="24"/>
-          <w:szCs w:val="24"/>
-        </w:rPr>
-      </w:pPr>
-    </w:p>
-    <w:p>
-      <w:pPr>
-        <w:pStyle w:val="Cmsor1"/>
-        <w:rPr>
-          <w:rFonts w:ascii="Times New Roman" w:hAnsi="Times New Roman" w:cs="Times New Roman"/>
-        </w:rPr>
-      </w:pPr>
-      <w:r>
-        <w:rPr>
-          <w:rFonts w:ascii="Times New Roman" w:hAnsi="Times New Roman" w:cs="Times New Roman"/>
-        </w:rPr>
-        <w:t>Összefoglaló</w:t>
       </w:r>
     </w:p>
     <w:sectPr>

</xml_diff>